<commit_message>
1-6 done except 2
</commit_message>
<xml_diff>
--- a/lab3-network/Nicholas Clement Nicl7004.docx
+++ b/lab3-network/Nicholas Clement Nicl7004.docx
@@ -19,11 +19,9 @@
       <w:r>
         <w:t xml:space="preserve">Mac Addresses: </w:t>
       </w:r>
-      <w:proofErr w:type="gramStart"/>
       <w:r>
         <w:t>52:54:00:12:35:03</w:t>
       </w:r>
-      <w:proofErr w:type="gramEnd"/>
       <w:r>
         <w:t xml:space="preserve">, </w:t>
       </w:r>
@@ -52,282 +50,371 @@
         </w:numPr>
       </w:pPr>
       <w:r>
-        <w:t>F</w:t>
-      </w:r>
-    </w:p>
-    <w:p>
-      <w:pPr>
-        <w:pStyle w:val="ListParagraph"/>
-        <w:numPr>
-          <w:ilvl w:val="0"/>
-          <w:numId w:val="1"/>
-        </w:numPr>
-      </w:pPr>
-      <w:r>
-        <w:t>F</w:t>
-      </w:r>
-    </w:p>
-    <w:p>
-      <w:pPr>
-        <w:pStyle w:val="ListParagraph"/>
-        <w:numPr>
-          <w:ilvl w:val="1"/>
-          <w:numId w:val="1"/>
-        </w:numPr>
-      </w:pPr>
-      <w:r>
-        <w:t>Destination: RealtekU_12:35:02 (</w:t>
-      </w:r>
-      <w:proofErr w:type="gramStart"/>
-      <w:r>
-        <w:t>52:54:00:12:35:02</w:t>
-      </w:r>
-      <w:proofErr w:type="gramEnd"/>
-      <w:r>
-        <w:t>)</w:t>
-      </w:r>
-    </w:p>
-    <w:p>
-      <w:pPr>
-        <w:pStyle w:val="ListParagraph"/>
-        <w:numPr>
-          <w:ilvl w:val="1"/>
-          <w:numId w:val="1"/>
-        </w:numPr>
-      </w:pPr>
-      <w:r>
-        <w:t>Many of the commands sent to the telnet sever are in plaintext, and can be seen by an adversary.</w:t>
-      </w:r>
-    </w:p>
-    <w:p>
-      <w:pPr>
-        <w:pStyle w:val="ListParagraph"/>
-        <w:numPr>
-          <w:ilvl w:val="1"/>
-          <w:numId w:val="1"/>
-        </w:numPr>
-      </w:pPr>
-      <w:r>
-        <w:t xml:space="preserve">Show </w:t>
-      </w:r>
-      <w:proofErr w:type="spellStart"/>
-      <w:r>
-        <w:t>ip</w:t>
-      </w:r>
-      <w:proofErr w:type="spellEnd"/>
-      <w:r>
-        <w:t xml:space="preserve"> </w:t>
-      </w:r>
-      <w:proofErr w:type="spellStart"/>
-      <w:r>
-        <w:t>bgp</w:t>
-      </w:r>
-      <w:proofErr w:type="spellEnd"/>
-    </w:p>
-    <w:p>
-      <w:pPr>
-        <w:pStyle w:val="ListParagraph"/>
-        <w:numPr>
-          <w:ilvl w:val="1"/>
-          <w:numId w:val="1"/>
-        </w:numPr>
-      </w:pPr>
-      <w:r>
-        <w:t>SSH (secure shell).  Allows you to still execute commands on a remote machine but encrypts the transmission.</w:t>
-      </w:r>
-    </w:p>
-    <w:p>
-      <w:pPr>
-        <w:pStyle w:val="ListParagraph"/>
-        <w:numPr>
-          <w:ilvl w:val="0"/>
-          <w:numId w:val="1"/>
-        </w:numPr>
-      </w:pPr>
-      <w:r>
-        <w:t>F</w:t>
-      </w:r>
-    </w:p>
-    <w:p>
-      <w:pPr>
-        <w:pStyle w:val="ListParagraph"/>
-        <w:numPr>
-          <w:ilvl w:val="1"/>
-          <w:numId w:val="1"/>
-        </w:numPr>
-      </w:pPr>
-      <w:proofErr w:type="spellStart"/>
-      <w:r>
-        <w:t>Dst</w:t>
-      </w:r>
-      <w:proofErr w:type="spellEnd"/>
-      <w:r>
-        <w:t>: login.live.com.nsatc.net (131.253.61.100)</w:t>
-      </w:r>
-    </w:p>
-    <w:p>
-      <w:pPr>
-        <w:pStyle w:val="ListParagraph"/>
-        <w:numPr>
-          <w:ilvl w:val="1"/>
-          <w:numId w:val="1"/>
-        </w:numPr>
-      </w:pPr>
-      <w:r>
-        <w:t>There is a method called domain masking.</w:t>
-      </w:r>
-      <w:r>
-        <w:t xml:space="preserve">  One way to achieve this is to use virtual hosting where the server serves several websites based on the content of the http header.</w:t>
-      </w:r>
-    </w:p>
-    <w:p>
-      <w:pPr>
-        <w:pStyle w:val="ListParagraph"/>
-        <w:numPr>
-          <w:ilvl w:val="1"/>
-          <w:numId w:val="1"/>
-        </w:numPr>
-      </w:pPr>
-      <w:r>
-        <w:t>Cipher Suite: TLS_ECDHE_ECDSA_WITH_AES_128_GCM_SHA256 (0xc02b)</w:t>
-      </w:r>
-      <w:r>
-        <w:t xml:space="preserve"> – SHA256, </w:t>
-      </w:r>
-      <w:r>
-        <w:t>Cipher Suite: TLS_ECDHE_RSA_WITH_AES_128_GCM_SHA256 (0xc02f)</w:t>
-      </w:r>
-      <w:r>
-        <w:t xml:space="preserve"> – SHA 256, </w:t>
-      </w:r>
-      <w:r>
-        <w:t>Cipher Suite: TLS_ECDHE_ECDSA_WITH_AES_256_CBC_SHA (0xc00a)</w:t>
-      </w:r>
-      <w:r>
-        <w:t xml:space="preserve"> – SHA, </w:t>
-      </w:r>
-      <w:r>
-        <w:t>Cipher Suite: TLS_ECDHE_ECDSA_WITH_AES_128_CBC_SHA (0xc009)</w:t>
-      </w:r>
-      <w:r>
-        <w:t>,</w:t>
-      </w:r>
-      <w:r>
-        <w:t xml:space="preserve"> Cipher Suite: TLS_ECDHE_RSA_WITH_AES_128_CBC_SHA (0xc013)</w:t>
-      </w:r>
-      <w:r>
-        <w:t>,</w:t>
-      </w:r>
-      <w:r>
-        <w:t xml:space="preserve"> Cipher Suite: TLS_ECDHE_RSA_WITH_AES_256_CBC_SHA (0xc014)</w:t>
-      </w:r>
-      <w:r>
-        <w:t>,</w:t>
-      </w:r>
-      <w:r>
-        <w:t xml:space="preserve"> Cipher Suite: TLS_ECDHE_RSA_WITH_3DES_EDE_CBC_SHA (0xc012)</w:t>
-      </w:r>
-      <w:r>
-        <w:t>,</w:t>
-      </w:r>
-      <w:r>
-        <w:t xml:space="preserve"> Cipher Suite: TLS_ECDHE_ECDSA_WITH_RC4_128_SHA (0xc007)</w:t>
-      </w:r>
-      <w:r>
-        <w:t>,</w:t>
-      </w:r>
-      <w:r>
-        <w:t xml:space="preserve"> Cipher Suite: TLS_ECDHE_RSA_WITH_RC4_128_SHA (0xc011)</w:t>
-      </w:r>
-      <w:r>
-        <w:t>,</w:t>
-      </w:r>
-      <w:r>
-        <w:t xml:space="preserve"> Cipher Suite: TLS_DHE_RSA_WITH_AES_128_CBC_SHA (0x0033)</w:t>
-      </w:r>
-      <w:r>
-        <w:t>,</w:t>
-      </w:r>
-      <w:r>
-        <w:t xml:space="preserve"> Cipher Suite: TLS_DHE_DSS_WITH_AES_128_CBC_SHA (0x0032)</w:t>
-      </w:r>
-      <w:r>
-        <w:t>,</w:t>
-      </w:r>
-      <w:r>
-        <w:t xml:space="preserve"> Cipher Suite: TLS_DHE_RSA_WITH_CAMELLIA_128_CBC_SHA (0x0045)</w:t>
-      </w:r>
-      <w:r>
-        <w:t>,</w:t>
-      </w:r>
-      <w:r>
-        <w:t xml:space="preserve"> Cipher Suite: TLS_DHE_RSA_WITH_AES_256_CBC_SHA (0x0039)</w:t>
-      </w:r>
-      <w:r>
-        <w:t>,</w:t>
-      </w:r>
-      <w:r>
-        <w:t xml:space="preserve"> Cipher Suite: TLS_DHE_DSS_WITH_AES_256_CBC_SHA (0x0038)</w:t>
-      </w:r>
-      <w:r>
-        <w:t>,</w:t>
-      </w:r>
-      <w:r>
-        <w:t xml:space="preserve"> Cipher Suite: TLS_DHE_RSA_WITH_CAMELLIA_256_CBC_SHA (0x0088)</w:t>
-      </w:r>
-      <w:r>
-        <w:t>,</w:t>
-      </w:r>
-      <w:r>
-        <w:t xml:space="preserve"> Cipher Suite: TLS_DHE_RSA_WITH_3DES_EDE_CBC_SHA (0x0016)</w:t>
-      </w:r>
-      <w:r>
-        <w:t>,</w:t>
-      </w:r>
-      <w:r>
-        <w:t xml:space="preserve"> Cipher Suite: TLS_RSA_WITH_AES_128_CBC_SHA (0x002f)</w:t>
-      </w:r>
-      <w:r>
-        <w:t>,</w:t>
-      </w:r>
-      <w:r>
-        <w:t xml:space="preserve"> Cipher Suite: TLS_RSA_WITH_CAMELLIA_128_CBC_SHA (0x0041)</w:t>
-      </w:r>
-      <w:r>
-        <w:t>,</w:t>
-      </w:r>
-      <w:r>
-        <w:t xml:space="preserve"> Cipher Suite: TLS_RSA_WITH_AES_256_CBC_SHA (0x0035)</w:t>
-      </w:r>
-      <w:r>
-        <w:t>,</w:t>
-      </w:r>
-      <w:r>
-        <w:t xml:space="preserve"> Cipher Suite: TLS_RSA_WITH_CAMELLIA_256_CBC_SHA (0x0084)</w:t>
-      </w:r>
-      <w:r>
-        <w:t>,</w:t>
-      </w:r>
-      <w:r>
-        <w:t xml:space="preserve"> Cipher Suite: TLS_RSA_WITH_3DES_EDE_CBC_SHA (0x000a)</w:t>
-      </w:r>
-      <w:r>
-        <w:t>,</w:t>
-      </w:r>
-      <w:r>
-        <w:t xml:space="preserve"> Cipher Suite: TLS_RSA_WITH_RC4_128_SHA (0x0005)</w:t>
-      </w:r>
-      <w:r>
-        <w:t xml:space="preserve"> –All use variations of SHA,</w:t>
-      </w:r>
-      <w:r>
-        <w:t xml:space="preserve"> Cipher Suite: TLS_RSA_WITH_RC4_128_MD5 (0x0004)</w:t>
-      </w:r>
-      <w:r>
-        <w:t xml:space="preserve"> – MD5</w:t>
+        <w:t>!!!!!!!!!!!!</w:t>
       </w:r>
       <w:bookmarkStart w:id="0" w:name="_GoBack"/>
       <w:bookmarkEnd w:id="0"/>
+    </w:p>
+    <w:p>
+      <w:pPr>
+        <w:pStyle w:val="ListParagraph"/>
+        <w:numPr>
+          <w:ilvl w:val="0"/>
+          <w:numId w:val="1"/>
+        </w:numPr>
+      </w:pPr>
+    </w:p>
+    <w:p>
+      <w:pPr>
+        <w:pStyle w:val="ListParagraph"/>
+        <w:numPr>
+          <w:ilvl w:val="1"/>
+          <w:numId w:val="1"/>
+        </w:numPr>
+      </w:pPr>
+      <w:r>
+        <w:t>Destination: RealtekU_12:35:02 (52:54:00:12:35:02)</w:t>
+      </w:r>
+    </w:p>
+    <w:p>
+      <w:pPr>
+        <w:pStyle w:val="ListParagraph"/>
+        <w:numPr>
+          <w:ilvl w:val="1"/>
+          <w:numId w:val="1"/>
+        </w:numPr>
+      </w:pPr>
+      <w:r>
+        <w:t>Many of the commands sent to the telnet sever are in plaintext, and can be seen by an adversary.</w:t>
+      </w:r>
+    </w:p>
+    <w:p>
+      <w:pPr>
+        <w:pStyle w:val="ListParagraph"/>
+        <w:numPr>
+          <w:ilvl w:val="1"/>
+          <w:numId w:val="1"/>
+        </w:numPr>
+      </w:pPr>
+      <w:r>
+        <w:t xml:space="preserve">Show </w:t>
+      </w:r>
+      <w:r>
+        <w:t>ip bgp</w:t>
+      </w:r>
+    </w:p>
+    <w:p>
+      <w:pPr>
+        <w:pStyle w:val="ListParagraph"/>
+        <w:numPr>
+          <w:ilvl w:val="1"/>
+          <w:numId w:val="1"/>
+        </w:numPr>
+      </w:pPr>
+      <w:r>
+        <w:t>SSH (secure shell).  Allows you to still execute commands on a remote machine but encrypts the transmission.</w:t>
+      </w:r>
+    </w:p>
+    <w:p>
+      <w:pPr>
+        <w:pStyle w:val="ListParagraph"/>
+        <w:numPr>
+          <w:ilvl w:val="0"/>
+          <w:numId w:val="1"/>
+        </w:numPr>
+      </w:pPr>
+    </w:p>
+    <w:p>
+      <w:pPr>
+        <w:pStyle w:val="ListParagraph"/>
+        <w:numPr>
+          <w:ilvl w:val="1"/>
+          <w:numId w:val="1"/>
+        </w:numPr>
+      </w:pPr>
+      <w:r>
+        <w:t>Dst: login.live.com.nsatc.net (131.253.61.100)</w:t>
+      </w:r>
+    </w:p>
+    <w:p>
+      <w:pPr>
+        <w:pStyle w:val="ListParagraph"/>
+        <w:numPr>
+          <w:ilvl w:val="1"/>
+          <w:numId w:val="1"/>
+        </w:numPr>
+      </w:pPr>
+      <w:r>
+        <w:t>There is a method called domain masking.</w:t>
+      </w:r>
+      <w:r>
+        <w:t xml:space="preserve">  One way to achieve this is to use virtual hosting where the server serves several websites based on the content of the http header.</w:t>
+      </w:r>
+    </w:p>
+    <w:p>
+      <w:pPr>
+        <w:pStyle w:val="ListParagraph"/>
+        <w:numPr>
+          <w:ilvl w:val="1"/>
+          <w:numId w:val="1"/>
+        </w:numPr>
+      </w:pPr>
+      <w:r>
+        <w:t>Cipher Suite: TLS_ECDHE_ECDSA_WITH_AES_128_GCM_SHA256 (0xc02b)</w:t>
+      </w:r>
+      <w:r>
+        <w:t xml:space="preserve"> – SHA256, </w:t>
+      </w:r>
+      <w:r>
+        <w:t>Cipher Suite: TLS_ECDHE_RSA_WITH_AES_128_GCM_SHA256 (0xc02f)</w:t>
+      </w:r>
+      <w:r>
+        <w:t xml:space="preserve"> – SHA 256, </w:t>
+      </w:r>
+      <w:r>
+        <w:t>Cipher Suite: TLS_ECDHE_ECDSA_WITH_AES_256_CBC_SHA (0xc00a)</w:t>
+      </w:r>
+      <w:r>
+        <w:t xml:space="preserve"> – SHA, </w:t>
+      </w:r>
+      <w:r>
+        <w:t>Cipher Suite: TLS_ECDHE_ECDSA_WITH_AES_128_CBC_SHA (0xc009)</w:t>
+      </w:r>
+      <w:r>
+        <w:t>,</w:t>
+      </w:r>
+      <w:r>
+        <w:t xml:space="preserve"> Cipher Suite: TLS_ECDHE_RSA_WITH_AES_128_CBC_SHA (0xc013)</w:t>
+      </w:r>
+      <w:r>
+        <w:t>,</w:t>
+      </w:r>
+      <w:r>
+        <w:t xml:space="preserve"> Cipher Suite: TLS_ECDHE_RSA_WITH_AES_256_CBC_SHA (0xc014)</w:t>
+      </w:r>
+      <w:r>
+        <w:t>,</w:t>
+      </w:r>
+      <w:r>
+        <w:t xml:space="preserve"> Cipher Suite: TLS_ECDHE_RSA_WITH_3DES_EDE_CBC_SHA (0xc012)</w:t>
+      </w:r>
+      <w:r>
+        <w:t>,</w:t>
+      </w:r>
+      <w:r>
+        <w:t xml:space="preserve"> Cipher Suite: TLS_ECDHE_ECDSA_WITH_RC4_128_SHA (0xc007)</w:t>
+      </w:r>
+      <w:r>
+        <w:t>,</w:t>
+      </w:r>
+      <w:r>
+        <w:t xml:space="preserve"> Cipher Suite: TLS_ECDHE_RSA_WITH_RC4_128_SHA (0xc011)</w:t>
+      </w:r>
+      <w:r>
+        <w:t>,</w:t>
+      </w:r>
+      <w:r>
+        <w:t xml:space="preserve"> Cipher Suite: TLS_DHE_RSA_WITH_AES_128_CBC_SHA (0x0033)</w:t>
+      </w:r>
+      <w:r>
+        <w:t>,</w:t>
+      </w:r>
+      <w:r>
+        <w:t xml:space="preserve"> Cipher Suite: TLS_DHE_DSS_WITH_AES_128_CBC_SHA (0x0032)</w:t>
+      </w:r>
+      <w:r>
+        <w:t>,</w:t>
+      </w:r>
+      <w:r>
+        <w:t xml:space="preserve"> Cipher Suite: TLS_DHE_RSA_WITH_CAMELLIA_128_CBC_SHA (0x0045)</w:t>
+      </w:r>
+      <w:r>
+        <w:t>,</w:t>
+      </w:r>
+      <w:r>
+        <w:t xml:space="preserve"> Cipher Suite: TLS_DHE_RSA_WITH_AES_256_CBC_SHA (0x0039)</w:t>
+      </w:r>
+      <w:r>
+        <w:t>,</w:t>
+      </w:r>
+      <w:r>
+        <w:t xml:space="preserve"> Cipher Suite: TLS_DHE_DSS_WITH_AES_256_CBC_SHA (0x0038)</w:t>
+      </w:r>
+      <w:r>
+        <w:t>,</w:t>
+      </w:r>
+      <w:r>
+        <w:t xml:space="preserve"> Cipher Suite: TLS_DHE_RSA_WITH_CAMELLIA_256_CBC_SHA (0x0088)</w:t>
+      </w:r>
+      <w:r>
+        <w:t>,</w:t>
+      </w:r>
+      <w:r>
+        <w:t xml:space="preserve"> Cipher Suite: TLS_DHE_RSA_WITH_3DES_EDE_CBC_SHA (0x0016)</w:t>
+      </w:r>
+      <w:r>
+        <w:t>,</w:t>
+      </w:r>
+      <w:r>
+        <w:t xml:space="preserve"> Cipher Suite: TLS_RSA_WITH_AES_128_CBC_SHA (0x002f)</w:t>
+      </w:r>
+      <w:r>
+        <w:t>,</w:t>
+      </w:r>
+      <w:r>
+        <w:t xml:space="preserve"> Cipher Suite: TLS_RSA_WITH_CAMELLIA_128_CBC_SHA (0x0041)</w:t>
+      </w:r>
+      <w:r>
+        <w:t>,</w:t>
+      </w:r>
+      <w:r>
+        <w:t xml:space="preserve"> Cipher Suite: TLS_RSA_WITH_AES_256_CBC_SHA (0x0035)</w:t>
+      </w:r>
+      <w:r>
+        <w:t>,</w:t>
+      </w:r>
+      <w:r>
+        <w:t xml:space="preserve"> Cipher Suite: TLS_RSA_WITH_CAMELLIA_256_CBC_SHA (0x0084)</w:t>
+      </w:r>
+      <w:r>
+        <w:t>,</w:t>
+      </w:r>
+      <w:r>
+        <w:t xml:space="preserve"> Cipher Suite: TLS_RSA_WITH_3DES_EDE_CBC_SHA (0x000a)</w:t>
+      </w:r>
+      <w:r>
+        <w:t>,</w:t>
+      </w:r>
+      <w:r>
+        <w:t xml:space="preserve"> Cipher Suite: TLS_RSA_WITH_RC4_128_SHA (0x0005)</w:t>
+      </w:r>
+      <w:r>
+        <w:t xml:space="preserve"> –All use variations of SHA,</w:t>
+      </w:r>
+      <w:r>
+        <w:t xml:space="preserve"> Cipher Suite: TLS_RSA_WITH_RC4_128_MD5 (0x0004)</w:t>
+      </w:r>
+      <w:r>
+        <w:t xml:space="preserve"> – MD5</w:t>
+      </w:r>
+    </w:p>
+    <w:p>
+      <w:pPr>
+        <w:pStyle w:val="ListParagraph"/>
+        <w:numPr>
+          <w:ilvl w:val="1"/>
+          <w:numId w:val="1"/>
+        </w:numPr>
+      </w:pPr>
+      <w:r>
+        <w:t>MD5 is worrisome, it is susceptible to length extension attacks.</w:t>
+      </w:r>
+      <w:r>
+        <w:t xml:space="preserve">  MD5 can be quickly preformed with a strong GPU (billions of attempts per second) as well.</w:t>
+      </w:r>
+    </w:p>
+    <w:p>
+      <w:pPr>
+        <w:pStyle w:val="ListParagraph"/>
+        <w:numPr>
+          <w:ilvl w:val="1"/>
+          <w:numId w:val="1"/>
+        </w:numPr>
+      </w:pPr>
+      <w:r>
+        <w:lastRenderedPageBreak/>
+        <w:t xml:space="preserve">The sever decides to use </w:t>
+      </w:r>
+      <w:r>
+        <w:t>Cipher</w:t>
+      </w:r>
+      <w:r>
+        <w:t xml:space="preserve"> Suite: </w:t>
+      </w:r>
+      <w:r>
+        <w:t>TLS_ECDHE_RSA_WITH_AES_256_CBC_SHA (0xc014)</w:t>
+      </w:r>
+      <w:r>
+        <w:t>.</w:t>
+      </w:r>
+    </w:p>
+    <w:p>
+      <w:pPr>
+        <w:pStyle w:val="ListParagraph"/>
+        <w:numPr>
+          <w:ilvl w:val="0"/>
+          <w:numId w:val="1"/>
+        </w:numPr>
+      </w:pPr>
+    </w:p>
+    <w:p>
+      <w:pPr>
+        <w:pStyle w:val="ListParagraph"/>
+        <w:numPr>
+          <w:ilvl w:val="1"/>
+          <w:numId w:val="1"/>
+        </w:numPr>
+      </w:pPr>
+      <w:r>
+        <w:t>10.0.2.15 us</w:t>
+      </w:r>
+      <w:r>
+        <w:t>es the bing domain at time 62.6</w:t>
+      </w:r>
+    </w:p>
+    <w:p>
+      <w:pPr>
+        <w:pStyle w:val="ListParagraph"/>
+        <w:numPr>
+          <w:ilvl w:val="1"/>
+          <w:numId w:val="1"/>
+        </w:numPr>
+      </w:pPr>
+      <w:r>
+        <w:t>The protocol used between the client and the search engine was http,</w:t>
+      </w:r>
+      <w:r>
+        <w:t xml:space="preserve"> it allows us to see </w:t>
+      </w:r>
+      <w:r>
+        <w:t>the cookies passed to the search engine.</w:t>
+      </w:r>
+    </w:p>
+    <w:p>
+      <w:pPr>
+        <w:pStyle w:val="ListParagraph"/>
+        <w:numPr>
+          <w:ilvl w:val="1"/>
+          <w:numId w:val="1"/>
+        </w:numPr>
+      </w:pPr>
+      <w:r>
+        <w:t>“is my search engine secure”</w:t>
+      </w:r>
+    </w:p>
+    <w:p>
+      <w:pPr>
+        <w:pStyle w:val="ListParagraph"/>
+        <w:numPr>
+          <w:ilvl w:val="1"/>
+          <w:numId w:val="1"/>
+        </w:numPr>
+      </w:pPr>
+      <w:r>
+        <w:t>Users can protect themselves from passive listeners by using https connections, encrypting all traffic.</w:t>
+      </w:r>
+    </w:p>
+    <w:p>
+      <w:pPr>
+        <w:pStyle w:val="ListParagraph"/>
+        <w:numPr>
+          <w:ilvl w:val="0"/>
+          <w:numId w:val="1"/>
+        </w:numPr>
+      </w:pPr>
+      <w:r>
+        <w:t>Five years.</w:t>
+      </w:r>
     </w:p>
     <w:sectPr>
       <w:pgSz w:w="12240" w:h="15840"/>

</xml_diff>